<commit_message>
v2.3 (Bug Fix on Crawl & Index)
</commit_message>
<xml_diff>
--- a/docs/Database Design.docx
+++ b/docs/Database Design.docx
@@ -47,7 +47,47 @@
         <w:rPr>
           <w:rFonts w:ascii="Calibri" w:hAnsi="Calibri" w:cs="Calibri"/>
         </w:rPr>
-        <w:t xml:space="preserve"> (“|” is for different types of data of a record and “,” is for numerous records). Also, different databases are stored separately using different record managers. Hence, there will be 8 Data Base/LG Files in the end (6 in phase one, 2 for storing headings are missing in phase one). We will discuss whether to continue this approach (storing data in different record manager and database) or try to combine all the database into one file. Here are the descriptions for each database:</w:t>
+        <w:t xml:space="preserve"> (“|” is for different types of data of a record and “,” is for numerous records). </w:t>
+      </w:r>
+      <w:r>
+        <w:rPr>
+          <w:rFonts w:ascii="Calibri" w:hAnsi="Calibri" w:cs="Calibri"/>
+        </w:rPr>
+        <w:t xml:space="preserve">There is one </w:t>
+      </w:r>
+      <w:proofErr w:type="spellStart"/>
+      <w:r>
+        <w:rPr>
+          <w:rFonts w:ascii="Calibri" w:hAnsi="Calibri" w:cs="Calibri"/>
+        </w:rPr>
+        <w:t>db</w:t>
+      </w:r>
+      <w:proofErr w:type="spellEnd"/>
+      <w:r>
+        <w:rPr>
+          <w:rFonts w:ascii="Calibri" w:hAnsi="Calibri" w:cs="Calibri"/>
+        </w:rPr>
+        <w:t xml:space="preserve"> file since we use one “Record Manager” to include </w:t>
+      </w:r>
+      <w:proofErr w:type="gramStart"/>
+      <w:r>
+        <w:rPr>
+          <w:rFonts w:ascii="Calibri" w:hAnsi="Calibri" w:cs="Calibri"/>
+        </w:rPr>
+        <w:t>all of</w:t>
+      </w:r>
+      <w:proofErr w:type="gramEnd"/>
+      <w:r>
+        <w:rPr>
+          <w:rFonts w:ascii="Calibri" w:hAnsi="Calibri" w:cs="Calibri"/>
+        </w:rPr>
+        <w:t xml:space="preserve"> the 8 databases as the “Object”. </w:t>
+      </w:r>
+      <w:r>
+        <w:rPr>
+          <w:rFonts w:ascii="Calibri" w:hAnsi="Calibri" w:cs="Calibri"/>
+        </w:rPr>
+        <w:t>Here are the descriptions for each database:</w:t>
       </w:r>
     </w:p>
     <w:p>
@@ -339,7 +379,27 @@
         <w:rPr>
           <w:rFonts w:ascii="Calibri" w:hAnsi="Calibri" w:cs="Calibri"/>
         </w:rPr>
-        <w:t>: This table maps body words to the pages they appear in along with their frequencies. It facilitates the retrieval of words associated with each page and their frequencies.</w:t>
+        <w:t xml:space="preserve">: This table maps body words to the pages they appear in </w:t>
+      </w:r>
+      <w:proofErr w:type="spellStart"/>
+      <w:r>
+        <w:rPr>
+          <w:rFonts w:ascii="Calibri" w:hAnsi="Calibri" w:cs="Calibri"/>
+        </w:rPr>
+        <w:t>a</w:t>
+      </w:r>
+      <w:r>
+        <w:rPr>
+          <w:rFonts w:ascii="Calibri" w:hAnsi="Calibri" w:cs="Calibri"/>
+        </w:rPr>
+        <w:t>Integer</w:t>
+      </w:r>
+      <w:proofErr w:type="spellEnd"/>
+      <w:r>
+        <w:rPr>
+          <w:rFonts w:ascii="Calibri" w:hAnsi="Calibri" w:cs="Calibri"/>
+        </w:rPr>
+        <w:t xml:space="preserve"> with their frequencies. It facilitates the retrieval of words associated with each page and their frequencies.</w:t>
       </w:r>
     </w:p>
     <w:p>
@@ -448,6 +508,7 @@
           <w:b/>
           <w:bCs/>
         </w:rPr>
+        <w:lastRenderedPageBreak/>
         <w:t>WordMapping</w:t>
       </w:r>
       <w:proofErr w:type="spellEnd"/>
@@ -655,7 +716,7 @@
               <w:rPr>
                 <w:rFonts w:ascii="Calibri" w:hAnsi="Calibri" w:cs="Calibri"/>
               </w:rPr>
-              <w:t>Long</w:t>
+              <w:t>Integer</w:t>
             </w:r>
           </w:p>
         </w:tc>
@@ -893,7 +954,7 @@
               <w:rPr>
                 <w:rFonts w:ascii="Calibri" w:hAnsi="Calibri" w:cs="Calibri"/>
               </w:rPr>
-              <w:t>Long</w:t>
+              <w:t>Integer</w:t>
             </w:r>
           </w:p>
         </w:tc>
@@ -1310,7 +1371,7 @@
               <w:rPr>
                 <w:rFonts w:ascii="Calibri" w:hAnsi="Calibri" w:cs="Calibri"/>
               </w:rPr>
-              <w:t>Long</w:t>
+              <w:t>Integer</w:t>
             </w:r>
           </w:p>
         </w:tc>
@@ -1601,7 +1662,7 @@
               <w:rPr>
                 <w:rFonts w:ascii="Calibri" w:hAnsi="Calibri" w:cs="Calibri"/>
               </w:rPr>
-              <w:t>Long</w:t>
+              <w:t>Integer</w:t>
             </w:r>
           </w:p>
         </w:tc>
@@ -1661,7 +1722,7 @@
               <w:rPr>
                 <w:rFonts w:ascii="Calibri" w:hAnsi="Calibri" w:cs="Calibri"/>
               </w:rPr>
-              <w:t>Long</w:t>
+              <w:t>Integer</w:t>
             </w:r>
           </w:p>
         </w:tc>
@@ -1679,19 +1740,7 @@
               <w:rPr>
                 <w:rFonts w:ascii="Calibri" w:hAnsi="Calibri" w:cs="Calibri"/>
               </w:rPr>
-              <w:t xml:space="preserve">ID of the </w:t>
-            </w:r>
-            <w:r>
-              <w:rPr>
-                <w:rFonts w:ascii="Calibri" w:hAnsi="Calibri" w:cs="Calibri"/>
-              </w:rPr>
-              <w:t>parent</w:t>
-            </w:r>
-            <w:r>
-              <w:rPr>
-                <w:rFonts w:ascii="Calibri" w:hAnsi="Calibri" w:cs="Calibri"/>
-              </w:rPr>
-              <w:t xml:space="preserve"> pages</w:t>
+              <w:t>ID of the parent pages</w:t>
             </w:r>
           </w:p>
         </w:tc>
@@ -1921,7 +1970,7 @@
               <w:rPr>
                 <w:rFonts w:ascii="Calibri" w:hAnsi="Calibri" w:cs="Calibri"/>
               </w:rPr>
-              <w:t>Long</w:t>
+              <w:t>Integer</w:t>
             </w:r>
           </w:p>
         </w:tc>
@@ -1981,7 +2030,7 @@
               <w:rPr>
                 <w:rFonts w:ascii="Calibri" w:hAnsi="Calibri" w:cs="Calibri"/>
               </w:rPr>
-              <w:t>Long</w:t>
+              <w:t>Integer</w:t>
             </w:r>
           </w:p>
         </w:tc>
@@ -2223,7 +2272,7 @@
               <w:rPr>
                 <w:rFonts w:ascii="Calibri" w:hAnsi="Calibri" w:cs="Calibri"/>
               </w:rPr>
-              <w:t>Long</w:t>
+              <w:t>Integer</w:t>
             </w:r>
           </w:p>
         </w:tc>
@@ -2283,7 +2332,7 @@
               <w:rPr>
                 <w:rFonts w:ascii="Calibri" w:hAnsi="Calibri" w:cs="Calibri"/>
               </w:rPr>
-              <w:t>Long</w:t>
+              <w:t>Integer</w:t>
             </w:r>
           </w:p>
         </w:tc>
@@ -2341,7 +2390,7 @@
               <w:rPr>
                 <w:rFonts w:ascii="Calibri" w:hAnsi="Calibri" w:cs="Calibri"/>
               </w:rPr>
-              <w:t>Long</w:t>
+              <w:t>Integer</w:t>
             </w:r>
           </w:p>
         </w:tc>
@@ -2399,7 +2448,7 @@
               <w:rPr>
                 <w:rFonts w:ascii="Calibri" w:hAnsi="Calibri" w:cs="Calibri"/>
               </w:rPr>
-              <w:t>Float</w:t>
+              <w:t>Double</w:t>
             </w:r>
           </w:p>
         </w:tc>
@@ -2676,7 +2725,7 @@
               <w:rPr>
                 <w:rFonts w:ascii="Calibri" w:hAnsi="Calibri" w:cs="Calibri"/>
               </w:rPr>
-              <w:t>Long</w:t>
+              <w:t>Integer</w:t>
             </w:r>
           </w:p>
         </w:tc>
@@ -2736,7 +2785,7 @@
               <w:rPr>
                 <w:rFonts w:ascii="Calibri" w:hAnsi="Calibri" w:cs="Calibri"/>
               </w:rPr>
-              <w:t>Long</w:t>
+              <w:t>Integer</w:t>
             </w:r>
           </w:p>
         </w:tc>
@@ -3171,7 +3220,7 @@
               <w:rPr>
                 <w:rFonts w:ascii="Calibri" w:hAnsi="Calibri" w:cs="Calibri"/>
               </w:rPr>
-              <w:t>Long</w:t>
+              <w:t>Integer</w:t>
             </w:r>
           </w:p>
         </w:tc>
@@ -3231,7 +3280,7 @@
               <w:rPr>
                 <w:rFonts w:ascii="Calibri" w:hAnsi="Calibri" w:cs="Calibri"/>
               </w:rPr>
-              <w:t>Long</w:t>
+              <w:t>Integer</w:t>
             </w:r>
           </w:p>
         </w:tc>
@@ -3289,7 +3338,7 @@
               <w:rPr>
                 <w:rFonts w:ascii="Calibri" w:hAnsi="Calibri" w:cs="Calibri"/>
               </w:rPr>
-              <w:t>Long</w:t>
+              <w:t>Integer</w:t>
             </w:r>
           </w:p>
         </w:tc>
@@ -3347,7 +3396,7 @@
               <w:rPr>
                 <w:rFonts w:ascii="Calibri" w:hAnsi="Calibri" w:cs="Calibri"/>
               </w:rPr>
-              <w:t>Float</w:t>
+              <w:t>Double</w:t>
             </w:r>
           </w:p>
         </w:tc>
@@ -3678,7 +3727,7 @@
               <w:rPr>
                 <w:rFonts w:ascii="Calibri" w:hAnsi="Calibri" w:cs="Calibri"/>
               </w:rPr>
-              <w:t>Long</w:t>
+              <w:t>Integer</w:t>
             </w:r>
           </w:p>
         </w:tc>

</xml_diff>